<commit_message>
update to add Errors and Tips section
</commit_message>
<xml_diff>
--- a/documents/EntityFramework.docx
+++ b/documents/EntityFramework.docx
@@ -9,14 +9,12 @@
           <w:rFonts w:ascii="Calibri Light" w:hAnsi="Calibri Light"/>
         </w:rPr>
       </w:pPr>
-      <w:proofErr w:type="spellStart"/>
       <w:r>
         <w:rPr>
           <w:rFonts w:ascii="Calibri Light" w:hAnsi="Calibri Light"/>
         </w:rPr>
         <w:t>EntityFramework</w:t>
       </w:r>
-      <w:proofErr w:type="spellEnd"/>
       <w:r>
         <w:rPr>
           <w:rFonts w:ascii="Calibri Light" w:hAnsi="Calibri Light"/>
@@ -33,6 +31,7 @@
         <w:t>Package Manager Console</w:t>
       </w:r>
     </w:p>
+    <w:p/>
     <w:p>
       <w:pPr>
         <w:pStyle w:val="Heading3"/>
@@ -91,48 +90,27 @@
         <w:rPr>
           <w:rFonts w:ascii="Courier New" w:hAnsi="Courier New" w:cs="Courier New"/>
         </w:rPr>
-        <w:t xml:space="preserve">igration </w:t>
-      </w:r>
-      <w:proofErr w:type="spellStart"/>
-      <w:r>
-        <w:rPr>
-          <w:rFonts w:ascii="Courier New" w:hAnsi="Courier New" w:cs="Courier New"/>
-        </w:rPr>
-        <w:t>InitialModel</w:t>
-      </w:r>
-      <w:proofErr w:type="spellEnd"/>
-    </w:p>
-    <w:p>
-      <w:pPr>
-        <w:rPr>
-          <w:rFonts w:ascii="Calibri Light" w:hAnsi="Calibri Light"/>
-        </w:rPr>
-      </w:pPr>
-      <w:r>
-        <w:rPr>
-          <w:rFonts w:ascii="Calibri Light" w:hAnsi="Calibri Light"/>
-        </w:rPr>
-        <w:tab/>
-      </w:r>
-      <w:r>
-        <w:rPr>
-          <w:rFonts w:ascii="Calibri Light" w:hAnsi="Calibri Light"/>
-        </w:rPr>
-        <w:t>Scaffolding migration '</w:t>
-      </w:r>
-      <w:proofErr w:type="spellStart"/>
-      <w:r>
-        <w:rPr>
-          <w:rFonts w:ascii="Calibri Light" w:hAnsi="Calibri Light"/>
-        </w:rPr>
-        <w:t>InitialModel</w:t>
-      </w:r>
-      <w:proofErr w:type="spellEnd"/>
-      <w:r>
-        <w:rPr>
-          <w:rFonts w:ascii="Calibri Light" w:hAnsi="Calibri Light"/>
-        </w:rPr>
-        <w:t>'.</w:t>
+        <w:t>igration InitialModel</w:t>
+      </w:r>
+    </w:p>
+    <w:p/>
+    <w:p>
+      <w:pPr>
+        <w:rPr>
+          <w:rFonts w:ascii="Calibri Light" w:hAnsi="Calibri Light"/>
+        </w:rPr>
+      </w:pPr>
+      <w:r>
+        <w:rPr>
+          <w:rFonts w:ascii="Calibri Light" w:hAnsi="Calibri Light"/>
+        </w:rPr>
+        <w:tab/>
+      </w:r>
+      <w:r>
+        <w:rPr>
+          <w:rFonts w:ascii="Calibri Light" w:hAnsi="Calibri Light"/>
+        </w:rPr>
+        <w:t>Scaffolding migration 'InitialModel'.</w:t>
       </w:r>
     </w:p>
     <w:p>
@@ -146,21 +124,7 @@
         <w:rPr>
           <w:rFonts w:ascii="Calibri Light" w:hAnsi="Calibri Light"/>
         </w:rPr>
-        <w:t xml:space="preserve">The Designer Code for this migration file includes a snapshot of your current Code First model. This snapshot is used to calculate the changes to your model when you scaffold the next migration. If you make additional changes to your model that you want to include in this migration, then you can re-scaffold it by running 'Add-Migration </w:t>
-      </w:r>
-      <w:proofErr w:type="spellStart"/>
-      <w:r>
-        <w:rPr>
-          <w:rFonts w:ascii="Calibri Light" w:hAnsi="Calibri Light"/>
-        </w:rPr>
-        <w:t>InitialModel</w:t>
-      </w:r>
-      <w:proofErr w:type="spellEnd"/>
-      <w:r>
-        <w:rPr>
-          <w:rFonts w:ascii="Calibri Light" w:hAnsi="Calibri Light"/>
-        </w:rPr>
-        <w:t>' again.</w:t>
+        <w:t>The Designer Code for this migration file includes a snapshot of your current Code First model. This snapshot is used to calculate the changes to your model when you scaffold the next migration. If you make additional changes to your model that you want to include in this migration, then you can re-scaffold it by running 'Add-Migration InitialModel' again.</w:t>
       </w:r>
     </w:p>
     <w:p>
@@ -186,6 +150,7 @@
         <w:t>atabase</w:t>
       </w:r>
     </w:p>
+    <w:p/>
     <w:p>
       <w:pPr>
         <w:spacing w:after="0"/>
@@ -255,6 +220,14 @@
         </w:rPr>
         <w:t>Running Seed method.</w:t>
       </w:r>
+    </w:p>
+    <w:p>
+      <w:pPr>
+        <w:spacing w:after="0" w:line="360" w:lineRule="auto"/>
+        <w:rPr>
+          <w:rFonts w:ascii="Calibri Light" w:hAnsi="Calibri Light"/>
+        </w:rPr>
+      </w:pPr>
     </w:p>
     <w:p>
       <w:pPr>
@@ -289,16 +262,8 @@
         <w:rPr>
           <w:rFonts w:ascii="Courier New" w:hAnsi="Courier New" w:cs="Courier New"/>
         </w:rPr>
-        <w:t xml:space="preserve">igration </w:t>
-      </w:r>
-      <w:proofErr w:type="spellStart"/>
-      <w:r>
-        <w:rPr>
-          <w:rFonts w:ascii="Courier New" w:hAnsi="Courier New" w:cs="Courier New"/>
-        </w:rPr>
-        <w:t>CreateGigTable</w:t>
-      </w:r>
-      <w:proofErr w:type="spellEnd"/>
+        <w:t>igration CreateGigTable</w:t>
+      </w:r>
     </w:p>
     <w:p>
       <w:pPr>
@@ -309,16 +274,16 @@
           <w:sz w:val="24"/>
         </w:rPr>
       </w:pPr>
-      <w:r>
+    </w:p>
+    <w:p>
+      <w:pPr>
         <w:rPr>
           <w:rFonts w:ascii="Calibri Light" w:hAnsi="Calibri Light"/>
           <w:b/>
           <w:i/>
           <w:sz w:val="24"/>
         </w:rPr>
-        <w:t xml:space="preserve">Model must derive from </w:t>
-      </w:r>
-      <w:proofErr w:type="spellStart"/>
+      </w:pPr>
       <w:r>
         <w:rPr>
           <w:rFonts w:ascii="Calibri Light" w:hAnsi="Calibri Light"/>
@@ -326,19 +291,150 @@
           <w:i/>
           <w:sz w:val="24"/>
         </w:rPr>
-        <w:t>DbContext</w:t>
-      </w:r>
-      <w:proofErr w:type="spellEnd"/>
-      <w:r>
+        <w:t>Model must derive from DbContext before EntityFramework can build scaffolding</w:t>
+      </w:r>
+    </w:p>
+    <w:p>
+      <w:pPr>
+        <w:pStyle w:val="Heading3"/>
+        <w:rPr>
+          <w:rFonts w:ascii="Courier New" w:hAnsi="Courier New" w:cs="Courier New"/>
+        </w:rPr>
+      </w:pPr>
+      <w:r>
+        <w:tab/>
+      </w:r>
+      <w:r>
+        <w:rPr>
+          <w:rFonts w:ascii="Courier New" w:hAnsi="Courier New" w:cs="Courier New"/>
+        </w:rPr>
+        <w:t>A</w:t>
+      </w:r>
+      <w:r>
+        <w:rPr>
+          <w:rFonts w:ascii="Courier New" w:hAnsi="Courier New" w:cs="Courier New"/>
+        </w:rPr>
+        <w:t>dd-</w:t>
+      </w:r>
+      <w:r>
+        <w:rPr>
+          <w:rFonts w:ascii="Courier New" w:hAnsi="Courier New" w:cs="Courier New"/>
+        </w:rPr>
+        <w:t>M</w:t>
+      </w:r>
+      <w:r>
+        <w:rPr>
+          <w:rFonts w:ascii="Courier New" w:hAnsi="Courier New" w:cs="Courier New"/>
+        </w:rPr>
+        <w:t>igration</w:t>
+      </w:r>
+      <w:r>
+        <w:rPr>
+          <w:rFonts w:ascii="Courier New" w:hAnsi="Courier New" w:cs="Courier New"/>
+        </w:rPr>
+        <w:t xml:space="preserve"> CreateGigTable</w:t>
+      </w:r>
+    </w:p>
+    <w:p>
+      <w:pPr>
+        <w:ind w:left="720"/>
+        <w:rPr>
+          <w:rFonts w:ascii="Calibri Light" w:hAnsi="Calibri Light"/>
+        </w:rPr>
+      </w:pPr>
+      <w:r>
+        <w:rPr>
+          <w:rFonts w:ascii="Calibri Light" w:hAnsi="Calibri Light"/>
+        </w:rPr>
+        <w:t>Only the Designer Code for migration 'CreateGigTable' was re-scaffolded. To re-scaffold the entire migration, use the -Force parameter.</w:t>
+      </w:r>
+    </w:p>
+    <w:p>
+      <w:pPr>
+        <w:pStyle w:val="Heading3"/>
+        <w:rPr>
+          <w:rFonts w:ascii="Courier New" w:hAnsi="Courier New" w:cs="Courier New"/>
+        </w:rPr>
+      </w:pPr>
+      <w:r>
+        <w:tab/>
+      </w:r>
+      <w:r>
+        <w:rPr>
+          <w:rFonts w:ascii="Courier New" w:hAnsi="Courier New" w:cs="Courier New"/>
+        </w:rPr>
+        <w:t>A</w:t>
+      </w:r>
+      <w:r>
+        <w:rPr>
+          <w:rFonts w:ascii="Courier New" w:hAnsi="Courier New" w:cs="Courier New"/>
+        </w:rPr>
+        <w:t>dd-</w:t>
+      </w:r>
+      <w:r>
+        <w:rPr>
+          <w:rFonts w:ascii="Courier New" w:hAnsi="Courier New" w:cs="Courier New"/>
+        </w:rPr>
+        <w:t>M</w:t>
+      </w:r>
+      <w:r>
+        <w:rPr>
+          <w:rFonts w:ascii="Courier New" w:hAnsi="Courier New" w:cs="Courier New"/>
+        </w:rPr>
+        <w:t>igration</w:t>
+      </w:r>
+      <w:r>
+        <w:rPr>
+          <w:rFonts w:ascii="Courier New" w:hAnsi="Courier New" w:cs="Courier New"/>
+        </w:rPr>
+        <w:t xml:space="preserve"> CreateGigTable -Force</w:t>
+      </w:r>
+    </w:p>
+    <w:p>
+      <w:pPr>
+        <w:pStyle w:val="Heading3"/>
+        <w:rPr>
+          <w:rFonts w:ascii="Courier New" w:hAnsi="Courier New" w:cs="Courier New"/>
+        </w:rPr>
+      </w:pPr>
+      <w:r>
+        <w:tab/>
+      </w:r>
+      <w:r>
+        <w:rPr>
+          <w:rFonts w:ascii="Courier New" w:hAnsi="Courier New" w:cs="Courier New"/>
+        </w:rPr>
+        <w:t>Update-D</w:t>
+      </w:r>
+      <w:r>
+        <w:rPr>
+          <w:rFonts w:ascii="Courier New" w:hAnsi="Courier New" w:cs="Courier New"/>
+        </w:rPr>
+        <w:t>atabase</w:t>
+      </w:r>
+    </w:p>
+    <w:p>
+      <w:pPr>
+        <w:rPr>
+          <w:rFonts w:ascii="Calibri Light" w:hAnsi="Calibri Light"/>
+        </w:rPr>
+      </w:pPr>
+      <w:r>
+        <w:rPr>
+          <w:rFonts w:ascii="Calibri Light" w:hAnsi="Calibri Light"/>
+        </w:rPr>
+        <w:tab/>
+      </w:r>
+    </w:p>
+    <w:p>
+      <w:pPr>
         <w:rPr>
           <w:rFonts w:ascii="Calibri Light" w:hAnsi="Calibri Light"/>
           <w:b/>
           <w:i/>
           <w:sz w:val="24"/>
         </w:rPr>
-        <w:t xml:space="preserve"> before </w:t>
-      </w:r>
-      <w:proofErr w:type="spellStart"/>
+      </w:pPr>
       <w:r>
         <w:rPr>
           <w:rFonts w:ascii="Calibri Light" w:hAnsi="Calibri Light"/>
@@ -346,10 +442,8 @@
           <w:i/>
           <w:sz w:val="24"/>
         </w:rPr>
-        <w:t>EntityF</w:t>
-      </w:r>
-      <w:bookmarkStart w:id="0" w:name="_GoBack"/>
-      <w:bookmarkEnd w:id="0"/>
+        <w:t>E</w:t>
+      </w:r>
       <w:r>
         <w:rPr>
           <w:rFonts w:ascii="Calibri Light" w:hAnsi="Calibri Light"/>
@@ -357,7 +451,7 @@
           <w:i/>
           <w:sz w:val="24"/>
         </w:rPr>
-        <w:t>r</w:t>
+        <w:t>ntity</w:t>
       </w:r>
       <w:r>
         <w:rPr>
@@ -366,9 +460,8 @@
           <w:i/>
           <w:sz w:val="24"/>
         </w:rPr>
-        <w:t>amework</w:t>
-      </w:r>
-      <w:proofErr w:type="spellEnd"/>
+        <w:t>F</w:t>
+      </w:r>
       <w:r>
         <w:rPr>
           <w:rFonts w:ascii="Calibri Light" w:hAnsi="Calibri Light"/>
@@ -376,304 +469,60 @@
           <w:i/>
           <w:sz w:val="24"/>
         </w:rPr>
-        <w:t xml:space="preserve"> can build scaffolding</w:t>
-      </w:r>
-    </w:p>
-    <w:p>
-      <w:pPr>
-        <w:pStyle w:val="Heading3"/>
-        <w:rPr>
-          <w:rFonts w:ascii="Courier New" w:hAnsi="Courier New" w:cs="Courier New"/>
-        </w:rPr>
-      </w:pPr>
-      <w:r>
-        <w:tab/>
-      </w:r>
-      <w:r>
-        <w:rPr>
-          <w:rFonts w:ascii="Courier New" w:hAnsi="Courier New" w:cs="Courier New"/>
-        </w:rPr>
-        <w:t>A</w:t>
-      </w:r>
-      <w:r>
-        <w:rPr>
-          <w:rFonts w:ascii="Courier New" w:hAnsi="Courier New" w:cs="Courier New"/>
-        </w:rPr>
-        <w:t>dd-</w:t>
-      </w:r>
-      <w:r>
-        <w:rPr>
-          <w:rFonts w:ascii="Courier New" w:hAnsi="Courier New" w:cs="Courier New"/>
-        </w:rPr>
-        <w:t>M</w:t>
-      </w:r>
-      <w:r>
-        <w:rPr>
-          <w:rFonts w:ascii="Courier New" w:hAnsi="Courier New" w:cs="Courier New"/>
-        </w:rPr>
-        <w:t>igration</w:t>
-      </w:r>
-      <w:r>
-        <w:rPr>
-          <w:rFonts w:ascii="Courier New" w:hAnsi="Courier New" w:cs="Courier New"/>
-        </w:rPr>
-        <w:t xml:space="preserve"> </w:t>
-      </w:r>
-      <w:proofErr w:type="spellStart"/>
-      <w:r>
-        <w:rPr>
-          <w:rFonts w:ascii="Courier New" w:hAnsi="Courier New" w:cs="Courier New"/>
-        </w:rPr>
-        <w:t>CreateGigTable</w:t>
-      </w:r>
-      <w:proofErr w:type="spellEnd"/>
-    </w:p>
-    <w:p>
-      <w:pPr>
-        <w:ind w:left="720"/>
-        <w:rPr>
-          <w:rFonts w:ascii="Calibri Light" w:hAnsi="Calibri Light"/>
-        </w:rPr>
-      </w:pPr>
-      <w:r>
-        <w:rPr>
-          <w:rFonts w:ascii="Calibri Light" w:hAnsi="Calibri Light"/>
-        </w:rPr>
-        <w:t>Only the Designer Code for migration '</w:t>
-      </w:r>
-      <w:proofErr w:type="spellStart"/>
-      <w:r>
-        <w:rPr>
-          <w:rFonts w:ascii="Calibri Light" w:hAnsi="Calibri Light"/>
-        </w:rPr>
-        <w:t>CreateGigTable</w:t>
-      </w:r>
-      <w:proofErr w:type="spellEnd"/>
-      <w:r>
-        <w:rPr>
-          <w:rFonts w:ascii="Calibri Light" w:hAnsi="Calibri Light"/>
-        </w:rPr>
-        <w:t>' was re-</w:t>
-      </w:r>
-      <w:proofErr w:type="spellStart"/>
-      <w:r>
-        <w:rPr>
-          <w:rFonts w:ascii="Calibri Light" w:hAnsi="Calibri Light"/>
-        </w:rPr>
-        <w:t>scaffolded</w:t>
-      </w:r>
-      <w:proofErr w:type="spellEnd"/>
-      <w:r>
-        <w:rPr>
-          <w:rFonts w:ascii="Calibri Light" w:hAnsi="Calibri Light"/>
-        </w:rPr>
-        <w:t>. To re-scaffold the entire migration, use the -Force parameter.</w:t>
-      </w:r>
-    </w:p>
-    <w:p>
-      <w:pPr>
-        <w:pStyle w:val="Heading3"/>
-        <w:rPr>
-          <w:rFonts w:ascii="Courier New" w:hAnsi="Courier New" w:cs="Courier New"/>
-        </w:rPr>
-      </w:pPr>
-      <w:r>
-        <w:tab/>
-      </w:r>
-      <w:r>
-        <w:rPr>
-          <w:rFonts w:ascii="Courier New" w:hAnsi="Courier New" w:cs="Courier New"/>
-        </w:rPr>
-        <w:t>A</w:t>
-      </w:r>
-      <w:r>
-        <w:rPr>
-          <w:rFonts w:ascii="Courier New" w:hAnsi="Courier New" w:cs="Courier New"/>
-        </w:rPr>
-        <w:t>dd-</w:t>
-      </w:r>
-      <w:r>
-        <w:rPr>
-          <w:rFonts w:ascii="Courier New" w:hAnsi="Courier New" w:cs="Courier New"/>
-        </w:rPr>
-        <w:t>M</w:t>
-      </w:r>
-      <w:r>
-        <w:rPr>
-          <w:rFonts w:ascii="Courier New" w:hAnsi="Courier New" w:cs="Courier New"/>
-        </w:rPr>
-        <w:t>igration</w:t>
-      </w:r>
-      <w:r>
-        <w:rPr>
-          <w:rFonts w:ascii="Courier New" w:hAnsi="Courier New" w:cs="Courier New"/>
-        </w:rPr>
-        <w:t xml:space="preserve"> </w:t>
-      </w:r>
-      <w:proofErr w:type="spellStart"/>
-      <w:r>
-        <w:rPr>
-          <w:rFonts w:ascii="Courier New" w:hAnsi="Courier New" w:cs="Courier New"/>
-        </w:rPr>
-        <w:t>CreateGigTable</w:t>
-      </w:r>
-      <w:proofErr w:type="spellEnd"/>
-      <w:r>
-        <w:rPr>
-          <w:rFonts w:ascii="Courier New" w:hAnsi="Courier New" w:cs="Courier New"/>
-        </w:rPr>
-        <w:t xml:space="preserve"> -Force</w:t>
-      </w:r>
-    </w:p>
-    <w:p>
-      <w:pPr>
-        <w:pStyle w:val="Heading3"/>
-        <w:rPr>
-          <w:rFonts w:ascii="Courier New" w:hAnsi="Courier New" w:cs="Courier New"/>
-        </w:rPr>
-      </w:pPr>
-      <w:r>
-        <w:tab/>
-      </w:r>
-      <w:r>
-        <w:rPr>
-          <w:rFonts w:ascii="Courier New" w:hAnsi="Courier New" w:cs="Courier New"/>
-        </w:rPr>
-        <w:t>Update-D</w:t>
-      </w:r>
-      <w:r>
-        <w:rPr>
-          <w:rFonts w:ascii="Courier New" w:hAnsi="Courier New" w:cs="Courier New"/>
-        </w:rPr>
-        <w:t>atabase</w:t>
-      </w:r>
-    </w:p>
-    <w:p>
-      <w:pPr>
-        <w:rPr>
-          <w:rFonts w:ascii="Calibri Light" w:hAnsi="Calibri Light"/>
-        </w:rPr>
-      </w:pPr>
-      <w:r>
-        <w:rPr>
-          <w:rFonts w:ascii="Calibri Light" w:hAnsi="Calibri Light"/>
-        </w:rPr>
-        <w:tab/>
-      </w:r>
-    </w:p>
-    <w:p>
-      <w:pPr>
+        <w:t>ramework</w:t>
+      </w:r>
+      <w:r>
         <w:rPr>
           <w:rFonts w:ascii="Calibri Light" w:hAnsi="Calibri Light"/>
           <w:b/>
           <w:i/>
           <w:sz w:val="24"/>
         </w:rPr>
-      </w:pPr>
-      <w:proofErr w:type="spellStart"/>
+        <w:t xml:space="preserve"> uses Convention over Configuration. There are two ways to overriding Conventions:</w:t>
+      </w:r>
+    </w:p>
+    <w:p>
+      <w:pPr>
+        <w:rPr>
+          <w:rFonts w:ascii="Calibri Light" w:hAnsi="Calibri Light"/>
+        </w:rPr>
+      </w:pPr>
+      <w:r>
+        <w:rPr>
+          <w:rFonts w:ascii="Calibri Light" w:hAnsi="Calibri Light"/>
+        </w:rPr>
+        <w:tab/>
+      </w:r>
       <w:r>
         <w:rPr>
           <w:rFonts w:ascii="Calibri Light" w:hAnsi="Calibri Light"/>
           <w:b/>
-          <w:i/>
-          <w:sz w:val="24"/>
-        </w:rPr>
-        <w:t>E</w:t>
+        </w:rPr>
+        <w:t>Data Annotations</w:t>
+      </w:r>
+      <w:r>
+        <w:rPr>
+          <w:rFonts w:ascii="Calibri Light" w:hAnsi="Calibri Light"/>
+        </w:rPr>
+        <w:t xml:space="preserve"> -  Easier but with limitation</w:t>
+      </w:r>
+    </w:p>
+    <w:p>
+      <w:pPr>
+        <w:rPr>
+          <w:rFonts w:ascii="Calibri Light" w:hAnsi="Calibri Light"/>
+        </w:rPr>
+      </w:pPr>
+      <w:r>
+        <w:rPr>
+          <w:rFonts w:ascii="Calibri Light" w:hAnsi="Calibri Light"/>
+        </w:rPr>
+        <w:tab/>
       </w:r>
       <w:r>
         <w:rPr>
           <w:rFonts w:ascii="Calibri Light" w:hAnsi="Calibri Light"/>
           <w:b/>
-          <w:i/>
-          <w:sz w:val="24"/>
-        </w:rPr>
-        <w:t>ntity</w:t>
-      </w:r>
-      <w:r>
-        <w:rPr>
-          <w:rFonts w:ascii="Calibri Light" w:hAnsi="Calibri Light"/>
-          <w:b/>
-          <w:i/>
-          <w:sz w:val="24"/>
-        </w:rPr>
-        <w:t>F</w:t>
-      </w:r>
-      <w:r>
-        <w:rPr>
-          <w:rFonts w:ascii="Calibri Light" w:hAnsi="Calibri Light"/>
-          <w:b/>
-          <w:i/>
-          <w:sz w:val="24"/>
-        </w:rPr>
-        <w:t>ramework</w:t>
-      </w:r>
-      <w:proofErr w:type="spellEnd"/>
-      <w:r>
-        <w:rPr>
-          <w:rFonts w:ascii="Calibri Light" w:hAnsi="Calibri Light"/>
-          <w:b/>
-          <w:i/>
-          <w:sz w:val="24"/>
-        </w:rPr>
-        <w:t xml:space="preserve"> uses Convention over Configuration. There are two ways to overriding Conventions:</w:t>
-      </w:r>
-    </w:p>
-    <w:p>
-      <w:pPr>
-        <w:rPr>
-          <w:rFonts w:ascii="Calibri Light" w:hAnsi="Calibri Light"/>
-        </w:rPr>
-      </w:pPr>
-      <w:r>
-        <w:rPr>
-          <w:rFonts w:ascii="Calibri Light" w:hAnsi="Calibri Light"/>
-        </w:rPr>
-        <w:tab/>
-      </w:r>
-      <w:r>
-        <w:rPr>
-          <w:rFonts w:ascii="Calibri Light" w:hAnsi="Calibri Light"/>
-          <w:b/>
-        </w:rPr>
-        <w:t>Data Annotations</w:t>
-      </w:r>
-      <w:r>
-        <w:rPr>
-          <w:rFonts w:ascii="Calibri Light" w:hAnsi="Calibri Light"/>
-        </w:rPr>
-        <w:t xml:space="preserve"> </w:t>
-      </w:r>
-      <w:proofErr w:type="gramStart"/>
-      <w:r>
-        <w:rPr>
-          <w:rFonts w:ascii="Calibri Light" w:hAnsi="Calibri Light"/>
-        </w:rPr>
-        <w:t>-  Easier</w:t>
-      </w:r>
-      <w:proofErr w:type="gramEnd"/>
-      <w:r>
-        <w:rPr>
-          <w:rFonts w:ascii="Calibri Light" w:hAnsi="Calibri Light"/>
-        </w:rPr>
-        <w:t xml:space="preserve"> but with limitation</w:t>
-      </w:r>
-    </w:p>
-    <w:p>
-      <w:pPr>
-        <w:rPr>
-          <w:rFonts w:ascii="Calibri Light" w:hAnsi="Calibri Light"/>
-        </w:rPr>
-      </w:pPr>
-      <w:r>
-        <w:rPr>
-          <w:rFonts w:ascii="Calibri Light" w:hAnsi="Calibri Light"/>
-        </w:rPr>
-        <w:tab/>
-      </w:r>
-      <w:r>
-        <w:rPr>
-          <w:rFonts w:ascii="Calibri Light" w:hAnsi="Calibri Light"/>
-          <w:b/>
         </w:rPr>
         <w:t>Fluent API</w:t>
       </w:r>
@@ -681,21 +530,7 @@
         <w:rPr>
           <w:rFonts w:ascii="Calibri Light" w:hAnsi="Calibri Light"/>
         </w:rPr>
-        <w:t xml:space="preserve"> </w:t>
-      </w:r>
-      <w:proofErr w:type="gramStart"/>
-      <w:r>
-        <w:rPr>
-          <w:rFonts w:ascii="Calibri Light" w:hAnsi="Calibri Light"/>
-        </w:rPr>
-        <w:t>-  More</w:t>
-      </w:r>
-      <w:proofErr w:type="gramEnd"/>
-      <w:r>
-        <w:rPr>
-          <w:rFonts w:ascii="Calibri Light" w:hAnsi="Calibri Light"/>
-        </w:rPr>
-        <w:t xml:space="preserve"> </w:t>
+        <w:t xml:space="preserve"> -  More </w:t>
       </w:r>
       <w:r>
         <w:rPr>
@@ -742,16 +577,8 @@
         <w:rPr>
           <w:rFonts w:ascii="Courier New" w:hAnsi="Courier New" w:cs="Courier New"/>
         </w:rPr>
-        <w:t xml:space="preserve"> </w:t>
-      </w:r>
-      <w:proofErr w:type="spellStart"/>
-      <w:r>
-        <w:rPr>
-          <w:rFonts w:ascii="Courier New" w:hAnsi="Courier New" w:cs="Courier New"/>
-        </w:rPr>
-        <w:t>OverrideConventionsForGigsAndGenres</w:t>
-      </w:r>
-      <w:proofErr w:type="spellEnd"/>
+        <w:t xml:space="preserve"> OverrideConventionsForGigsAndGenres</w:t>
+      </w:r>
     </w:p>
     <w:p>
       <w:pPr>
@@ -804,6 +631,7 @@
         <w:rPr>
           <w:rFonts w:ascii="Calibri Light" w:hAnsi="Calibri Light"/>
         </w:rPr>
+        <w:lastRenderedPageBreak/>
         <w:t xml:space="preserve">When we execute </w:t>
       </w:r>
       <w:r>
@@ -816,63 +644,19 @@
         <w:rPr>
           <w:rFonts w:ascii="Calibri Light" w:hAnsi="Calibri Light"/>
         </w:rPr>
-        <w:t xml:space="preserve">. We have a class named in </w:t>
-      </w:r>
-      <w:proofErr w:type="spellStart"/>
-      <w:r>
-        <w:rPr>
-          <w:rFonts w:ascii="Calibri Light" w:hAnsi="Calibri Light"/>
-        </w:rPr>
-        <w:t>datetime_migrationName</w:t>
-      </w:r>
-      <w:proofErr w:type="spellEnd"/>
-      <w:r>
-        <w:rPr>
-          <w:rFonts w:ascii="Calibri Light" w:hAnsi="Calibri Light"/>
-        </w:rPr>
-        <w:t xml:space="preserve">. This class has two methods.  </w:t>
-      </w:r>
-      <w:proofErr w:type="gramStart"/>
-      <w:r>
-        <w:rPr>
-          <w:rFonts w:ascii="Calibri Light" w:hAnsi="Calibri Light"/>
-        </w:rPr>
-        <w:t>Up(</w:t>
-      </w:r>
-      <w:proofErr w:type="gramEnd"/>
-      <w:r>
-        <w:rPr>
-          <w:rFonts w:ascii="Calibri Light" w:hAnsi="Calibri Light"/>
-        </w:rPr>
-        <w:t xml:space="preserve">) and Down().  Up is to tell how to upgrade the database. Thus Down is to tell it how to downgrade.  This could be required if we required to revert to a previous version.  For example, I wish to go back to the state when we migrated to </w:t>
-      </w:r>
-      <w:proofErr w:type="spellStart"/>
+        <w:t xml:space="preserve">. We have a class named in datetime_migrationName. This class has two methods.  Up() and Down().  Up is to tell how to upgrade the database. Thus Down is to tell it how to downgrade.  This could be required if we required to revert to a previous version.  For example, I wish to go back to the state when we migrated to </w:t>
+      </w:r>
       <w:r>
         <w:rPr>
           <w:rFonts w:ascii="Courier New" w:hAnsi="Courier New" w:cs="Courier New"/>
         </w:rPr>
         <w:t>CreateGigTable</w:t>
       </w:r>
-      <w:proofErr w:type="spellEnd"/>
-      <w:r>
-        <w:rPr>
-          <w:rFonts w:ascii="Calibri Light" w:hAnsi="Calibri Light"/>
-        </w:rPr>
-        <w:t xml:space="preserve">. To do this I will need to execute a command and that will run the </w:t>
-      </w:r>
-      <w:proofErr w:type="gramStart"/>
-      <w:r>
-        <w:rPr>
-          <w:rFonts w:ascii="Calibri Light" w:hAnsi="Calibri Light"/>
-        </w:rPr>
-        <w:t>Down(</w:t>
-      </w:r>
-      <w:proofErr w:type="gramEnd"/>
-      <w:r>
-        <w:rPr>
-          <w:rFonts w:ascii="Calibri Light" w:hAnsi="Calibri Light"/>
-        </w:rPr>
-        <w:t xml:space="preserve">) method of that migration plan.  The command is:  </w:t>
+      <w:r>
+        <w:rPr>
+          <w:rFonts w:ascii="Calibri Light" w:hAnsi="Calibri Light"/>
+        </w:rPr>
+        <w:t xml:space="preserve">. To do this I will need to execute a command and that will run the Down() method of that migration plan.  The command is:  </w:t>
       </w:r>
       <w:r>
         <w:rPr>
@@ -883,31 +667,7 @@
           <w:sz w:val="20"/>
           <w:szCs w:val="20"/>
         </w:rPr>
-        <w:t>Update-Database -</w:t>
-      </w:r>
-      <w:proofErr w:type="spellStart"/>
-      <w:r>
-        <w:rPr>
-          <w:rFonts w:ascii="Courier New" w:hAnsi="Courier New" w:cs="Courier New"/>
-          <w:b/>
-          <w:i/>
-          <w:color w:val="000000"/>
-          <w:sz w:val="20"/>
-          <w:szCs w:val="20"/>
-        </w:rPr>
-        <w:t>TargetMigration</w:t>
-      </w:r>
-      <w:proofErr w:type="spellEnd"/>
-      <w:r>
-        <w:rPr>
-          <w:rFonts w:ascii="Courier New" w:hAnsi="Courier New" w:cs="Courier New"/>
-          <w:b/>
-          <w:i/>
-          <w:color w:val="000000"/>
-          <w:sz w:val="20"/>
-          <w:szCs w:val="20"/>
-        </w:rPr>
-        <w:t xml:space="preserve"> 201610051514436_CreateGigTable</w:t>
+        <w:t>Update-Database -TargetMigration 201610051514436_CreateGigTable</w:t>
       </w:r>
     </w:p>
     <w:p>
@@ -948,14 +708,12 @@
         </w:rPr>
         <w:t xml:space="preserve"> </w:t>
       </w:r>
-      <w:proofErr w:type="spellStart"/>
       <w:r>
         <w:rPr>
           <w:rFonts w:ascii="Courier New" w:hAnsi="Courier New" w:cs="Courier New"/>
         </w:rPr>
         <w:t>PopulateGenresTable</w:t>
       </w:r>
-      <w:proofErr w:type="spellEnd"/>
     </w:p>
     <w:p>
       <w:pPr>
@@ -979,6 +737,86 @@
         </w:rPr>
         <w:t>atabase</w:t>
       </w:r>
+    </w:p>
+    <w:p/>
+    <w:p>
+      <w:pPr>
+        <w:pStyle w:val="Heading2"/>
+      </w:pPr>
+      <w:r>
+        <w:t>Errors &amp; Tips</w:t>
+      </w:r>
+    </w:p>
+    <w:p>
+      <w:pPr>
+        <w:rPr>
+          <w:rFonts w:asciiTheme="majorHAnsi" w:hAnsiTheme="majorHAnsi"/>
+        </w:rPr>
+      </w:pPr>
+    </w:p>
+    <w:p>
+      <w:pPr>
+        <w:spacing w:after="0"/>
+        <w:rPr>
+          <w:rFonts w:asciiTheme="majorHAnsi" w:hAnsiTheme="majorHAnsi"/>
+        </w:rPr>
+      </w:pPr>
+      <w:r>
+        <w:rPr>
+          <w:rFonts w:asciiTheme="majorHAnsi" w:hAnsiTheme="majorHAnsi"/>
+        </w:rPr>
+        <w:t xml:space="preserve">To resolve the following error: </w:t>
+      </w:r>
+    </w:p>
+    <w:p>
+      <w:pPr>
+        <w:spacing w:after="0"/>
+        <w:ind w:firstLine="720"/>
+        <w:rPr>
+          <w:rFonts w:asciiTheme="majorHAnsi" w:hAnsiTheme="majorHAnsi"/>
+        </w:rPr>
+      </w:pPr>
+      <w:r>
+        <w:rPr>
+          <w:rFonts w:asciiTheme="majorHAnsi" w:hAnsiTheme="majorHAnsi"/>
+          <w:b/>
+        </w:rPr>
+        <w:t>System.Data.SqlClient.SqlException</w:t>
+      </w:r>
+      <w:r>
+        <w:rPr>
+          <w:rFonts w:asciiTheme="majorHAnsi" w:hAnsiTheme="majorHAnsi"/>
+        </w:rPr>
+        <w:t>: Cannot attach the file '.\*.mdf' as database '*'</w:t>
+      </w:r>
+    </w:p>
+    <w:p>
+      <w:pPr>
+        <w:spacing w:after="0"/>
+        <w:rPr>
+          <w:rFonts w:asciiTheme="majorHAnsi" w:hAnsiTheme="majorHAnsi"/>
+        </w:rPr>
+      </w:pPr>
+      <w:r>
+        <w:rPr>
+          <w:rFonts w:asciiTheme="majorHAnsi" w:hAnsiTheme="majorHAnsi"/>
+        </w:rPr>
+        <w:t>Ensure no other process is hooked into the *.mdf file like SQL Server (Chec</w:t>
+      </w:r>
+      <w:r>
+        <w:rPr>
+          <w:rFonts w:asciiTheme="majorHAnsi" w:hAnsiTheme="majorHAnsi"/>
+        </w:rPr>
+        <w:t>k using Manager) Drop using SQL and then Delete the file</w:t>
+      </w:r>
+      <w:r>
+        <w:rPr>
+          <w:rFonts w:asciiTheme="majorHAnsi" w:hAnsiTheme="majorHAnsi"/>
+        </w:rPr>
+        <w:t>.</w:t>
+      </w:r>
+      <w:bookmarkStart w:id="0" w:name="_GoBack"/>
+      <w:bookmarkEnd w:id="0"/>
     </w:p>
     <w:sectPr>
       <w:pgSz w:w="11906" w:h="16838"/>

</xml_diff>

<commit_message>
EF expresion tip added
</commit_message>
<xml_diff>
--- a/documents/EntityFramework.docx
+++ b/documents/EntityFramework.docx
@@ -815,6 +815,308 @@
         </w:rPr>
         <w:t>.</w:t>
       </w:r>
+    </w:p>
+    <w:p>
+      <w:pPr>
+        <w:spacing w:after="0"/>
+        <w:rPr>
+          <w:rFonts w:asciiTheme="majorHAnsi" w:hAnsiTheme="majorHAnsi"/>
+        </w:rPr>
+      </w:pPr>
+    </w:p>
+    <w:p>
+      <w:pPr>
+        <w:shd w:val="clear" w:color="auto" w:fill="FFFFFF"/>
+        <w:tabs>
+          <w:tab w:val="left" w:pos="916"/>
+          <w:tab w:val="left" w:pos="1832"/>
+          <w:tab w:val="left" w:pos="2748"/>
+          <w:tab w:val="left" w:pos="3664"/>
+          <w:tab w:val="left" w:pos="4580"/>
+          <w:tab w:val="left" w:pos="5496"/>
+          <w:tab w:val="left" w:pos="6412"/>
+          <w:tab w:val="left" w:pos="7328"/>
+          <w:tab w:val="left" w:pos="8244"/>
+          <w:tab w:val="left" w:pos="9160"/>
+          <w:tab w:val="left" w:pos="10076"/>
+          <w:tab w:val="left" w:pos="10992"/>
+          <w:tab w:val="left" w:pos="11908"/>
+          <w:tab w:val="left" w:pos="12824"/>
+          <w:tab w:val="left" w:pos="13740"/>
+          <w:tab w:val="left" w:pos="14656"/>
+        </w:tabs>
+        <w:spacing w:after="0" w:line="240" w:lineRule="auto"/>
+        <w:rPr>
+          <w:rFonts w:ascii="Consolas" w:eastAsia="Times New Roman" w:hAnsi="Consolas" w:cs="Courier New"/>
+          <w:color w:val="000000"/>
+          <w:sz w:val="20"/>
+          <w:szCs w:val="20"/>
+          <w:lang w:eastAsia="en-GB"/>
+        </w:rPr>
+      </w:pPr>
+      <w:r>
+        <w:rPr>
+          <w:rFonts w:ascii="Consolas" w:eastAsia="Times New Roman" w:hAnsi="Consolas" w:cs="Courier New"/>
+          <w:color w:val="008000"/>
+          <w:sz w:val="20"/>
+          <w:szCs w:val="20"/>
+          <w:lang w:eastAsia="en-GB"/>
+        </w:rPr>
+        <w:t>User.Identity.GetUserId() ==&gt; is an expression </w:t>
+      </w:r>
+      <w:r>
+        <w:rPr>
+          <w:rFonts w:ascii="Consolas" w:eastAsia="Times New Roman" w:hAnsi="Consolas" w:cs="Courier New"/>
+          <w:color w:val="008000"/>
+          <w:sz w:val="20"/>
+          <w:szCs w:val="20"/>
+          <w:lang w:eastAsia="en-GB"/>
+        </w:rPr>
+        <w:t>thus</w:t>
+      </w:r>
+      <w:r>
+        <w:rPr>
+          <w:rFonts w:ascii="Consolas" w:eastAsia="Times New Roman" w:hAnsi="Consolas" w:cs="Courier New"/>
+          <w:color w:val="008000"/>
+          <w:sz w:val="20"/>
+          <w:szCs w:val="20"/>
+          <w:lang w:eastAsia="en-GB"/>
+        </w:rPr>
+        <w:t> it can not be converted to SQL</w:t>
+      </w:r>
+    </w:p>
+    <w:p>
+      <w:pPr>
+        <w:shd w:val="clear" w:color="auto" w:fill="FFFFFF"/>
+        <w:tabs>
+          <w:tab w:val="left" w:pos="916"/>
+          <w:tab w:val="left" w:pos="1832"/>
+          <w:tab w:val="left" w:pos="2748"/>
+          <w:tab w:val="left" w:pos="3664"/>
+          <w:tab w:val="left" w:pos="4580"/>
+          <w:tab w:val="left" w:pos="5496"/>
+          <w:tab w:val="left" w:pos="6412"/>
+          <w:tab w:val="left" w:pos="7328"/>
+          <w:tab w:val="left" w:pos="8244"/>
+          <w:tab w:val="left" w:pos="9160"/>
+          <w:tab w:val="left" w:pos="10076"/>
+          <w:tab w:val="left" w:pos="10992"/>
+          <w:tab w:val="left" w:pos="11908"/>
+          <w:tab w:val="left" w:pos="12824"/>
+          <w:tab w:val="left" w:pos="13740"/>
+          <w:tab w:val="left" w:pos="14656"/>
+        </w:tabs>
+        <w:spacing w:after="0" w:line="240" w:lineRule="auto"/>
+        <w:rPr>
+          <w:rFonts w:ascii="Consolas" w:eastAsia="Times New Roman" w:hAnsi="Consolas" w:cs="Courier New"/>
+          <w:color w:val="000000"/>
+          <w:sz w:val="20"/>
+          <w:szCs w:val="20"/>
+          <w:lang w:eastAsia="en-GB"/>
+        </w:rPr>
+      </w:pPr>
+      <w:r>
+        <w:rPr>
+          <w:rFonts w:ascii="Consolas" w:eastAsia="Times New Roman" w:hAnsi="Consolas" w:cs="Courier New"/>
+          <w:color w:val="0000FF"/>
+          <w:sz w:val="20"/>
+          <w:szCs w:val="20"/>
+          <w:lang w:eastAsia="en-GB"/>
+        </w:rPr>
+        <w:t>var</w:t>
+      </w:r>
+      <w:r>
+        <w:rPr>
+          <w:rFonts w:ascii="Consolas" w:eastAsia="Times New Roman" w:hAnsi="Consolas" w:cs="Courier New"/>
+          <w:color w:val="000000"/>
+          <w:sz w:val="20"/>
+          <w:szCs w:val="20"/>
+          <w:lang w:eastAsia="en-GB"/>
+        </w:rPr>
+        <w:t> artist = _context.Users.Single(x =&gt; x.Id == User.Identity.GetUserId());</w:t>
+      </w:r>
+    </w:p>
+    <w:p>
+      <w:pPr>
+        <w:shd w:val="clear" w:color="auto" w:fill="FFFFFF"/>
+        <w:tabs>
+          <w:tab w:val="left" w:pos="916"/>
+          <w:tab w:val="left" w:pos="1832"/>
+          <w:tab w:val="left" w:pos="2748"/>
+          <w:tab w:val="left" w:pos="3664"/>
+          <w:tab w:val="left" w:pos="4580"/>
+          <w:tab w:val="left" w:pos="5496"/>
+          <w:tab w:val="left" w:pos="6412"/>
+          <w:tab w:val="left" w:pos="7328"/>
+          <w:tab w:val="left" w:pos="8244"/>
+          <w:tab w:val="left" w:pos="9160"/>
+          <w:tab w:val="left" w:pos="10076"/>
+          <w:tab w:val="left" w:pos="10992"/>
+          <w:tab w:val="left" w:pos="11908"/>
+          <w:tab w:val="left" w:pos="12824"/>
+          <w:tab w:val="left" w:pos="13740"/>
+          <w:tab w:val="left" w:pos="14656"/>
+        </w:tabs>
+        <w:spacing w:after="0" w:line="240" w:lineRule="auto"/>
+        <w:rPr>
+          <w:rFonts w:ascii="Consolas" w:eastAsia="Times New Roman" w:hAnsi="Consolas" w:cs="Courier New"/>
+          <w:color w:val="000000"/>
+          <w:sz w:val="20"/>
+          <w:szCs w:val="20"/>
+          <w:lang w:eastAsia="en-GB"/>
+        </w:rPr>
+      </w:pPr>
+      <w:r>
+        <w:rPr>
+          <w:rFonts w:ascii="Consolas" w:eastAsia="Times New Roman" w:hAnsi="Consolas" w:cs="Courier New"/>
+          <w:color w:val="000000"/>
+          <w:sz w:val="20"/>
+          <w:szCs w:val="20"/>
+          <w:lang w:eastAsia="en-GB"/>
+        </w:rPr>
+        <w:t>            </w:t>
+      </w:r>
+    </w:p>
+    <w:p>
+      <w:pPr>
+        <w:shd w:val="clear" w:color="auto" w:fill="FFFFFF"/>
+        <w:tabs>
+          <w:tab w:val="left" w:pos="916"/>
+          <w:tab w:val="left" w:pos="1832"/>
+          <w:tab w:val="left" w:pos="2748"/>
+          <w:tab w:val="left" w:pos="3664"/>
+          <w:tab w:val="left" w:pos="4580"/>
+          <w:tab w:val="left" w:pos="5496"/>
+          <w:tab w:val="left" w:pos="6412"/>
+          <w:tab w:val="left" w:pos="7328"/>
+          <w:tab w:val="left" w:pos="8244"/>
+          <w:tab w:val="left" w:pos="9160"/>
+          <w:tab w:val="left" w:pos="10076"/>
+          <w:tab w:val="left" w:pos="10992"/>
+          <w:tab w:val="left" w:pos="11908"/>
+          <w:tab w:val="left" w:pos="12824"/>
+          <w:tab w:val="left" w:pos="13740"/>
+          <w:tab w:val="left" w:pos="14656"/>
+        </w:tabs>
+        <w:spacing w:after="0" w:line="240" w:lineRule="auto"/>
+        <w:rPr>
+          <w:rFonts w:ascii="Consolas" w:eastAsia="Times New Roman" w:hAnsi="Consolas" w:cs="Courier New"/>
+          <w:color w:val="000000"/>
+          <w:sz w:val="20"/>
+          <w:szCs w:val="20"/>
+          <w:lang w:eastAsia="en-GB"/>
+        </w:rPr>
+      </w:pPr>
+      <w:r>
+        <w:rPr>
+          <w:rFonts w:ascii="Consolas" w:eastAsia="Times New Roman" w:hAnsi="Consolas" w:cs="Courier New"/>
+          <w:color w:val="008000"/>
+          <w:sz w:val="20"/>
+          <w:szCs w:val="20"/>
+          <w:lang w:eastAsia="en-GB"/>
+        </w:rPr>
+        <w:t>Storing the expression into a variable will force it to </w:t>
+      </w:r>
+      <w:r>
+        <w:rPr>
+          <w:rFonts w:ascii="Consolas" w:eastAsia="Times New Roman" w:hAnsi="Consolas" w:cs="Courier New"/>
+          <w:color w:val="008000"/>
+          <w:sz w:val="20"/>
+          <w:szCs w:val="20"/>
+          <w:lang w:eastAsia="en-GB"/>
+        </w:rPr>
+        <w:t>run. This will generate a primitive type, which of course can be converted to SQL</w:t>
+      </w:r>
+    </w:p>
+    <w:p>
+      <w:pPr>
+        <w:shd w:val="clear" w:color="auto" w:fill="FFFFFF"/>
+        <w:tabs>
+          <w:tab w:val="left" w:pos="916"/>
+          <w:tab w:val="left" w:pos="1832"/>
+          <w:tab w:val="left" w:pos="2748"/>
+          <w:tab w:val="left" w:pos="3664"/>
+          <w:tab w:val="left" w:pos="4580"/>
+          <w:tab w:val="left" w:pos="5496"/>
+          <w:tab w:val="left" w:pos="6412"/>
+          <w:tab w:val="left" w:pos="7328"/>
+          <w:tab w:val="left" w:pos="8244"/>
+          <w:tab w:val="left" w:pos="9160"/>
+          <w:tab w:val="left" w:pos="10076"/>
+          <w:tab w:val="left" w:pos="10992"/>
+          <w:tab w:val="left" w:pos="11908"/>
+          <w:tab w:val="left" w:pos="12824"/>
+          <w:tab w:val="left" w:pos="13740"/>
+          <w:tab w:val="left" w:pos="14656"/>
+        </w:tabs>
+        <w:spacing w:after="0" w:line="240" w:lineRule="auto"/>
+        <w:rPr>
+          <w:rFonts w:ascii="Consolas" w:eastAsia="Times New Roman" w:hAnsi="Consolas" w:cs="Courier New"/>
+          <w:color w:val="000000"/>
+          <w:sz w:val="20"/>
+          <w:szCs w:val="20"/>
+          <w:lang w:eastAsia="en-GB"/>
+        </w:rPr>
+      </w:pPr>
+      <w:r>
+        <w:rPr>
+          <w:rFonts w:ascii="Consolas" w:eastAsia="Times New Roman" w:hAnsi="Consolas" w:cs="Courier New"/>
+          <w:color w:val="0000FF"/>
+          <w:sz w:val="20"/>
+          <w:szCs w:val="20"/>
+          <w:lang w:eastAsia="en-GB"/>
+        </w:rPr>
+        <w:t>string</w:t>
+      </w:r>
+      <w:r>
+        <w:rPr>
+          <w:rFonts w:ascii="Consolas" w:eastAsia="Times New Roman" w:hAnsi="Consolas" w:cs="Courier New"/>
+          <w:color w:val="000000"/>
+          <w:sz w:val="20"/>
+          <w:szCs w:val="20"/>
+          <w:lang w:eastAsia="en-GB"/>
+        </w:rPr>
+        <w:t> artistId = User.Identity.GetUserId();</w:t>
+      </w:r>
+    </w:p>
+    <w:p>
+      <w:pPr>
+        <w:pStyle w:val="HTMLPreformatted"/>
+        <w:shd w:val="clear" w:color="auto" w:fill="FFFFFF"/>
+        <w:rPr>
+          <w:rFonts w:ascii="Consolas" w:hAnsi="Consolas"/>
+          <w:color w:val="000000"/>
+        </w:rPr>
+      </w:pPr>
+      <w:r>
+        <w:rPr>
+          <w:rFonts w:ascii="Consolas" w:hAnsi="Consolas"/>
+          <w:color w:val="2B91AF"/>
+        </w:rPr>
+        <w:t>ApplicationUser</w:t>
+      </w:r>
+      <w:r>
+        <w:rPr>
+          <w:rFonts w:ascii="Consolas" w:hAnsi="Consolas"/>
+          <w:color w:val="2B91AF"/>
+        </w:rPr>
+        <w:t xml:space="preserve"> </w:t>
+      </w:r>
+      <w:r>
+        <w:rPr>
+          <w:rFonts w:ascii="Consolas" w:hAnsi="Consolas"/>
+          <w:color w:val="000000"/>
+        </w:rPr>
+        <w:t>artist = _context.Users.Single(x =&gt; x.Id == artistId);</w:t>
+      </w:r>
+    </w:p>
+    <w:p>
+      <w:pPr>
+        <w:spacing w:after="0"/>
+        <w:rPr>
+          <w:rFonts w:asciiTheme="majorHAnsi" w:hAnsiTheme="majorHAnsi"/>
+        </w:rPr>
+      </w:pPr>
       <w:bookmarkStart w:id="0" w:name="_GoBack"/>
       <w:bookmarkEnd w:id="0"/>
     </w:p>
@@ -1353,6 +1655,54 @@
       <w:szCs w:val="24"/>
     </w:rPr>
   </w:style>
+  <w:style w:type="paragraph" w:styleId="HTMLPreformatted">
+    <w:name w:val="HTML Preformatted"/>
+    <w:basedOn w:val="Normal"/>
+    <w:link w:val="HTMLPreformattedChar"/>
+    <w:uiPriority w:val="99"/>
+    <w:unhideWhenUsed/>
+    <w:rsid w:val="00A13A44"/>
+    <w:pPr>
+      <w:tabs>
+        <w:tab w:val="left" w:pos="916"/>
+        <w:tab w:val="left" w:pos="1832"/>
+        <w:tab w:val="left" w:pos="2748"/>
+        <w:tab w:val="left" w:pos="3664"/>
+        <w:tab w:val="left" w:pos="4580"/>
+        <w:tab w:val="left" w:pos="5496"/>
+        <w:tab w:val="left" w:pos="6412"/>
+        <w:tab w:val="left" w:pos="7328"/>
+        <w:tab w:val="left" w:pos="8244"/>
+        <w:tab w:val="left" w:pos="9160"/>
+        <w:tab w:val="left" w:pos="10076"/>
+        <w:tab w:val="left" w:pos="10992"/>
+        <w:tab w:val="left" w:pos="11908"/>
+        <w:tab w:val="left" w:pos="12824"/>
+        <w:tab w:val="left" w:pos="13740"/>
+        <w:tab w:val="left" w:pos="14656"/>
+      </w:tabs>
+      <w:spacing w:after="0" w:line="240" w:lineRule="auto"/>
+    </w:pPr>
+    <w:rPr>
+      <w:rFonts w:ascii="Courier New" w:eastAsia="Times New Roman" w:hAnsi="Courier New" w:cs="Courier New"/>
+      <w:sz w:val="20"/>
+      <w:szCs w:val="20"/>
+      <w:lang w:eastAsia="en-GB"/>
+    </w:rPr>
+  </w:style>
+  <w:style w:type="character" w:customStyle="1" w:styleId="HTMLPreformattedChar">
+    <w:name w:val="HTML Preformatted Char"/>
+    <w:basedOn w:val="DefaultParagraphFont"/>
+    <w:link w:val="HTMLPreformatted"/>
+    <w:uiPriority w:val="99"/>
+    <w:rsid w:val="00A13A44"/>
+    <w:rPr>
+      <w:rFonts w:ascii="Courier New" w:eastAsia="Times New Roman" w:hAnsi="Courier New" w:cs="Courier New"/>
+      <w:sz w:val="20"/>
+      <w:szCs w:val="20"/>
+      <w:lang w:eastAsia="en-GB"/>
+    </w:rPr>
+  </w:style>
 </w:styles>
 </file>
 

</xml_diff>